<commit_message>
Lesson 139: Mouse Hover actions
</commit_message>
<xml_diff>
--- a/Study Guides/Python Study Guide.docx
+++ b/Study Guides/Python Study Guide.docx
@@ -1491,15 +1491,7 @@
           <w:rFonts w:ascii="Anonymous Pro for Powerline" w:hAnsi="Anonymous Pro for Powerline"/>
           <w:highlight w:val="lightGray"/>
         </w:rPr>
-        <w:t>element.is_</w:t>
-      </w:r>
-      <w:proofErr w:type="gramStart"/>
-      <w:r>
-        <w:rPr>
-          <w:rFonts w:ascii="Anonymous Pro for Powerline" w:hAnsi="Anonymous Pro for Powerline"/>
-          <w:highlight w:val="lightGray"/>
-        </w:rPr>
-        <w:t>selected</w:t>
+        <w:t>element.is_selected</w:t>
       </w:r>
       <w:proofErr w:type="spellEnd"/>
       <w:r>
@@ -1507,15 +1499,7 @@
           <w:rFonts w:ascii="Anonymous Pro for Powerline" w:hAnsi="Anonymous Pro for Powerline"/>
           <w:highlight w:val="lightGray"/>
         </w:rPr>
-        <w:t>(</w:t>
-      </w:r>
-      <w:proofErr w:type="gramEnd"/>
-      <w:r>
-        <w:rPr>
-          <w:rFonts w:ascii="Anonymous Pro for Powerline" w:hAnsi="Anonymous Pro for Powerline"/>
-          <w:highlight w:val="lightGray"/>
-        </w:rPr>
-        <w:t>)</w:t>
+        <w:t>()</w:t>
       </w:r>
     </w:p>
     <w:p>
@@ -1556,21 +1540,12 @@
         <w:t xml:space="preserve">element = </w:t>
       </w:r>
       <w:proofErr w:type="spellStart"/>
-      <w:proofErr w:type="gramStart"/>
-      <w:r>
-        <w:rPr>
-          <w:rFonts w:ascii="Anonymous Pro for Powerline" w:hAnsi="Anonymous Pro for Powerline"/>
-          <w:highlight w:val="lightGray"/>
-        </w:rPr>
-        <w:t>driver.find</w:t>
-      </w:r>
-      <w:proofErr w:type="gramEnd"/>
-      <w:r>
-        <w:rPr>
-          <w:rFonts w:ascii="Anonymous Pro for Powerline" w:hAnsi="Anonymous Pro for Powerline"/>
-          <w:highlight w:val="lightGray"/>
-        </w:rPr>
-        <w:t>_element</w:t>
+      <w:r>
+        <w:rPr>
+          <w:rFonts w:ascii="Anonymous Pro for Powerline" w:hAnsi="Anonymous Pro for Powerline"/>
+          <w:highlight w:val="lightGray"/>
+        </w:rPr>
+        <w:t>driver.find_element</w:t>
       </w:r>
       <w:proofErr w:type="spellEnd"/>
       <w:r>
@@ -1599,15 +1574,7 @@
           <w:rFonts w:ascii="Anonymous Pro for Powerline" w:hAnsi="Anonymous Pro for Powerline" w:cstheme="minorHAnsi"/>
           <w:highlight w:val="lightGray"/>
         </w:rPr>
-        <w:t>element.is_</w:t>
-      </w:r>
-      <w:proofErr w:type="gramStart"/>
-      <w:r>
-        <w:rPr>
-          <w:rFonts w:ascii="Anonymous Pro for Powerline" w:hAnsi="Anonymous Pro for Powerline" w:cstheme="minorHAnsi"/>
-          <w:highlight w:val="lightGray"/>
-        </w:rPr>
-        <w:t>displayed</w:t>
+        <w:t>element.is_displayed</w:t>
       </w:r>
       <w:proofErr w:type="spellEnd"/>
       <w:r>
@@ -1615,15 +1582,7 @@
           <w:rFonts w:ascii="Anonymous Pro for Powerline" w:hAnsi="Anonymous Pro for Powerline" w:cstheme="minorHAnsi"/>
           <w:highlight w:val="lightGray"/>
         </w:rPr>
-        <w:t>(</w:t>
-      </w:r>
-      <w:proofErr w:type="gramEnd"/>
-      <w:r>
-        <w:rPr>
-          <w:rFonts w:ascii="Anonymous Pro for Powerline" w:hAnsi="Anonymous Pro for Powerline" w:cstheme="minorHAnsi"/>
-          <w:highlight w:val="lightGray"/>
-        </w:rPr>
-        <w:t>)</w:t>
+        <w:t>()</w:t>
       </w:r>
     </w:p>
     <w:p>
@@ -1755,21 +1714,12 @@
         <w:t xml:space="preserve">element = </w:t>
       </w:r>
       <w:proofErr w:type="spellStart"/>
-      <w:proofErr w:type="gramStart"/>
-      <w:r>
-        <w:rPr>
-          <w:rFonts w:ascii="Anonymous Pro for Powerline" w:hAnsi="Anonymous Pro for Powerline" w:cstheme="minorHAnsi"/>
-          <w:highlight w:val="lightGray"/>
-        </w:rPr>
-        <w:t>driver.find</w:t>
-      </w:r>
-      <w:proofErr w:type="gramEnd"/>
-      <w:r>
-        <w:rPr>
-          <w:rFonts w:ascii="Anonymous Pro for Powerline" w:hAnsi="Anonymous Pro for Powerline" w:cstheme="minorHAnsi"/>
-          <w:highlight w:val="lightGray"/>
-        </w:rPr>
-        <w:t>_element</w:t>
+      <w:r>
+        <w:rPr>
+          <w:rFonts w:ascii="Anonymous Pro for Powerline" w:hAnsi="Anonymous Pro for Powerline" w:cstheme="minorHAnsi"/>
+          <w:highlight w:val="lightGray"/>
+        </w:rPr>
+        <w:t>driver.find_element</w:t>
       </w:r>
       <w:proofErr w:type="spellEnd"/>
       <w:r>
@@ -2905,372 +2855,343 @@
         <w:rPr>
           <w:rFonts w:cstheme="minorHAnsi"/>
         </w:rPr>
-        <w:t>Which met</w:t>
-      </w:r>
+        <w:t>Which method closes the only window which currently has the focus?</w:t>
+      </w:r>
+    </w:p>
+    <w:p>
+      <w:pPr>
+        <w:pStyle w:val="ListParagraph"/>
+        <w:ind w:left="0"/>
+        <w:rPr>
+          <w:rFonts w:cstheme="minorHAnsi"/>
+        </w:rPr>
+      </w:pPr>
+      <w:r>
+        <w:rPr>
+          <w:rFonts w:cstheme="minorHAnsi"/>
+        </w:rPr>
+        <w:tab/>
+      </w:r>
+      <w:proofErr w:type="spellStart"/>
+      <w:r>
+        <w:rPr>
+          <w:rFonts w:cstheme="minorHAnsi"/>
+        </w:rPr>
+        <w:t>window.close</w:t>
+      </w:r>
+      <w:proofErr w:type="spellEnd"/>
+      <w:r>
+        <w:rPr>
+          <w:rFonts w:cstheme="minorHAnsi"/>
+        </w:rPr>
+        <w:t>()</w:t>
+      </w:r>
+    </w:p>
+    <w:p>
+      <w:pPr>
+        <w:rPr>
+          <w:rFonts w:cstheme="minorHAnsi"/>
+        </w:rPr>
+      </w:pPr>
+    </w:p>
+    <w:p>
+      <w:pPr>
+        <w:rPr>
+          <w:rFonts w:cstheme="minorHAnsi"/>
+        </w:rPr>
+      </w:pPr>
+      <w:r>
+        <w:rPr>
+          <w:rFonts w:cstheme="minorHAnsi"/>
+        </w:rPr>
+        <w:t>Which WebDriver method/property can be used to change focus to a new window, frame, or alert?</w:t>
+      </w:r>
+    </w:p>
+    <w:p>
+      <w:pPr>
+        <w:rPr>
+          <w:rFonts w:cstheme="minorHAnsi"/>
+        </w:rPr>
+      </w:pPr>
+      <w:r>
+        <w:rPr>
+          <w:rFonts w:cstheme="minorHAnsi"/>
+        </w:rPr>
+        <w:tab/>
+        <w:t>.</w:t>
+      </w:r>
+      <w:proofErr w:type="spellStart"/>
+      <w:r>
+        <w:rPr>
+          <w:rFonts w:cstheme="minorHAnsi"/>
+        </w:rPr>
+        <w:t>switch_to</w:t>
+      </w:r>
+      <w:proofErr w:type="spellEnd"/>
+      <w:r>
+        <w:rPr>
+          <w:rFonts w:cstheme="minorHAnsi"/>
+        </w:rPr>
+        <w:t>.</w:t>
+      </w:r>
+    </w:p>
+    <w:p>
+      <w:pPr>
+        <w:rPr>
+          <w:rFonts w:cstheme="minorHAnsi"/>
+        </w:rPr>
+      </w:pPr>
+    </w:p>
+    <w:p>
+      <w:pPr>
+        <w:rPr>
+          <w:rFonts w:cstheme="minorHAnsi"/>
+        </w:rPr>
+      </w:pPr>
+      <w:r>
+        <w:rPr>
+          <w:rFonts w:cstheme="minorHAnsi"/>
+        </w:rPr>
+        <w:t>Which property / method can be used to get the current handle of the window?</w:t>
+      </w:r>
+    </w:p>
+    <w:p>
+      <w:pPr>
+        <w:rPr>
+          <w:rFonts w:cstheme="minorHAnsi"/>
+        </w:rPr>
+      </w:pPr>
+      <w:r>
+        <w:rPr>
+          <w:rFonts w:cstheme="minorHAnsi"/>
+        </w:rPr>
+        <w:tab/>
+        <w:t>.</w:t>
+      </w:r>
+      <w:proofErr w:type="spellStart"/>
+      <w:r>
+        <w:rPr>
+          <w:rFonts w:cstheme="minorHAnsi"/>
+        </w:rPr>
+        <w:t>current_window_handle</w:t>
+      </w:r>
+      <w:proofErr w:type="spellEnd"/>
+    </w:p>
+    <w:p>
+      <w:pPr>
+        <w:rPr>
+          <w:rFonts w:cstheme="minorHAnsi"/>
+        </w:rPr>
+      </w:pPr>
+    </w:p>
+    <w:p>
+      <w:pPr>
+        <w:rPr>
+          <w:rFonts w:cstheme="minorHAnsi"/>
+        </w:rPr>
+      </w:pPr>
+      <w:r>
+        <w:rPr>
+          <w:rFonts w:cstheme="minorHAnsi"/>
+        </w:rPr>
+        <w:t>Which property/method can be used to get all available window handles?</w:t>
+      </w:r>
+    </w:p>
+    <w:p>
+      <w:pPr>
+        <w:rPr>
+          <w:rFonts w:cstheme="minorHAnsi"/>
+        </w:rPr>
+      </w:pPr>
+      <w:r>
+        <w:rPr>
+          <w:rFonts w:cstheme="minorHAnsi"/>
+        </w:rPr>
+        <w:tab/>
+        <w:t>.</w:t>
+      </w:r>
+      <w:proofErr w:type="spellStart"/>
+      <w:r>
+        <w:rPr>
+          <w:rFonts w:cstheme="minorHAnsi"/>
+        </w:rPr>
+        <w:t>window_handles</w:t>
+      </w:r>
+      <w:proofErr w:type="spellEnd"/>
+    </w:p>
+    <w:p>
+      <w:pPr>
+        <w:rPr>
+          <w:rFonts w:cstheme="minorHAnsi"/>
+        </w:rPr>
+      </w:pPr>
+    </w:p>
+    <w:p>
+      <w:pPr>
+        <w:rPr>
+          <w:rFonts w:cstheme="minorHAnsi"/>
+        </w:rPr>
+      </w:pPr>
+      <w:r>
+        <w:rPr>
+          <w:rFonts w:cstheme="minorHAnsi"/>
+        </w:rPr>
+        <w:t>Which method can be used to switch to a frame using "id" of the frame?</w:t>
+      </w:r>
+    </w:p>
+    <w:p>
+      <w:pPr>
+        <w:rPr>
+          <w:rFonts w:cstheme="minorHAnsi"/>
+        </w:rPr>
+      </w:pPr>
+      <w:r>
+        <w:rPr>
+          <w:rFonts w:cstheme="minorHAnsi"/>
+        </w:rPr>
+        <w:tab/>
+        <w:t>.</w:t>
+      </w:r>
+      <w:proofErr w:type="spellStart"/>
+      <w:r>
+        <w:rPr>
+          <w:rFonts w:cstheme="minorHAnsi"/>
+        </w:rPr>
+        <w:t>switch_to.frame</w:t>
+      </w:r>
+      <w:proofErr w:type="spellEnd"/>
+      <w:r>
+        <w:rPr>
+          <w:rFonts w:cstheme="minorHAnsi"/>
+        </w:rPr>
+        <w:t>("frame id value")</w:t>
+      </w:r>
+    </w:p>
+    <w:p>
+      <w:pPr>
+        <w:rPr>
+          <w:rFonts w:cstheme="minorHAnsi"/>
+        </w:rPr>
+      </w:pPr>
+    </w:p>
+    <w:p>
+      <w:pPr>
+        <w:rPr>
+          <w:rFonts w:cstheme="minorHAnsi"/>
+        </w:rPr>
+      </w:pPr>
+      <w:r>
+        <w:rPr>
+          <w:rFonts w:cstheme="minorHAnsi"/>
+        </w:rPr>
+        <w:t>What method clicks on "ok" button of an alert?</w:t>
+      </w:r>
+    </w:p>
+    <w:p>
+      <w:pPr>
+        <w:rPr>
+          <w:rFonts w:cstheme="minorHAnsi"/>
+        </w:rPr>
+      </w:pPr>
+      <w:r>
+        <w:rPr>
+          <w:rFonts w:cstheme="minorHAnsi"/>
+        </w:rPr>
+        <w:tab/>
+        <w:t xml:space="preserve">alert = </w:t>
+      </w:r>
+      <w:proofErr w:type="spellStart"/>
+      <w:r>
+        <w:rPr>
+          <w:rFonts w:cstheme="minorHAnsi"/>
+        </w:rPr>
+        <w:t>driver.switch_to.alert</w:t>
+      </w:r>
+      <w:proofErr w:type="spellEnd"/>
+    </w:p>
+    <w:p>
+      <w:pPr>
+        <w:rPr>
+          <w:rFonts w:cstheme="minorHAnsi"/>
+        </w:rPr>
+      </w:pPr>
+      <w:r>
+        <w:rPr>
+          <w:rFonts w:cstheme="minorHAnsi"/>
+        </w:rPr>
+        <w:tab/>
+      </w:r>
+      <w:proofErr w:type="spellStart"/>
+      <w:r>
+        <w:rPr>
+          <w:rFonts w:cstheme="minorHAnsi"/>
+        </w:rPr>
+        <w:t>alert.accept</w:t>
+      </w:r>
+      <w:proofErr w:type="spellEnd"/>
+      <w:r>
+        <w:rPr>
+          <w:rFonts w:cstheme="minorHAnsi"/>
+        </w:rPr>
+        <w:t>()</w:t>
+      </w:r>
+    </w:p>
+    <w:p>
+      <w:pPr>
+        <w:rPr>
+          <w:rFonts w:cstheme="minorHAnsi"/>
+        </w:rPr>
+      </w:pPr>
+    </w:p>
+    <w:p>
+      <w:pPr>
+        <w:rPr>
+          <w:rFonts w:cstheme="minorHAnsi"/>
+        </w:rPr>
+      </w:pPr>
+      <w:r>
+        <w:rPr>
+          <w:rFonts w:cstheme="minorHAnsi"/>
+        </w:rPr>
+        <w:t>Why would you want to search for a menu option AFTER hovering over an element?</w:t>
+      </w:r>
+    </w:p>
+    <w:p>
+      <w:pPr>
+        <w:rPr>
+          <w:rFonts w:cstheme="minorHAnsi"/>
+        </w:rPr>
+      </w:pPr>
+      <w:r>
+        <w:rPr>
+          <w:rFonts w:cstheme="minorHAnsi"/>
+        </w:rPr>
+        <w:tab/>
+        <w:t xml:space="preserve">Because sometimes the menu option does not exist in the DOM until the hover action is </w:t>
+      </w:r>
+      <w:r>
+        <w:rPr>
+          <w:rFonts w:cstheme="minorHAnsi"/>
+        </w:rPr>
+        <w:tab/>
+        <w:t xml:space="preserve">taken, so you will want to query for the menu option after the action is executed in the </w:t>
+      </w:r>
+      <w:r>
+        <w:rPr>
+          <w:rFonts w:cstheme="minorHAnsi"/>
+        </w:rPr>
+        <w:tab/>
+        <w:t>test.</w:t>
+      </w:r>
+    </w:p>
+    <w:p>
+      <w:pPr>
+        <w:rPr>
+          <w:rFonts w:cstheme="minorHAnsi"/>
+        </w:rPr>
+      </w:pPr>
       <w:bookmarkStart w:id="0" w:name="_GoBack"/>
       <w:bookmarkEnd w:id="0"/>
-      <w:r>
-        <w:rPr>
-          <w:rFonts w:cstheme="minorHAnsi"/>
-        </w:rPr>
-        <w:t>hod closes the only window which currently has the focus?</w:t>
-      </w:r>
-    </w:p>
-    <w:p>
-      <w:pPr>
-        <w:pStyle w:val="ListParagraph"/>
-        <w:ind w:left="0"/>
-        <w:rPr>
-          <w:rFonts w:cstheme="minorHAnsi"/>
-        </w:rPr>
-      </w:pPr>
-      <w:r>
-        <w:rPr>
-          <w:rFonts w:cstheme="minorHAnsi"/>
-        </w:rPr>
-        <w:tab/>
-      </w:r>
-      <w:proofErr w:type="spellStart"/>
-      <w:proofErr w:type="gramStart"/>
-      <w:r>
-        <w:rPr>
-          <w:rFonts w:cstheme="minorHAnsi"/>
-        </w:rPr>
-        <w:t>window.close</w:t>
-      </w:r>
-      <w:proofErr w:type="spellEnd"/>
-      <w:proofErr w:type="gramEnd"/>
-      <w:r>
-        <w:rPr>
-          <w:rFonts w:cstheme="minorHAnsi"/>
-        </w:rPr>
-        <w:t>()</w:t>
-      </w:r>
-    </w:p>
-    <w:p>
-      <w:pPr>
-        <w:rPr>
-          <w:rFonts w:cstheme="minorHAnsi"/>
-        </w:rPr>
-      </w:pPr>
-    </w:p>
-    <w:p>
-      <w:pPr>
-        <w:rPr>
-          <w:rFonts w:cstheme="minorHAnsi"/>
-        </w:rPr>
-      </w:pPr>
-      <w:r>
-        <w:rPr>
-          <w:rFonts w:cstheme="minorHAnsi"/>
-        </w:rPr>
-        <w:t>Which WebDriver method/property can be used to change focus to a new window, frame, or alert?</w:t>
-      </w:r>
-    </w:p>
-    <w:p>
-      <w:pPr>
-        <w:rPr>
-          <w:rFonts w:cstheme="minorHAnsi"/>
-        </w:rPr>
-      </w:pPr>
-      <w:r>
-        <w:rPr>
-          <w:rFonts w:cstheme="minorHAnsi"/>
-        </w:rPr>
-        <w:tab/>
-      </w:r>
-      <w:proofErr w:type="gramStart"/>
-      <w:r>
-        <w:rPr>
-          <w:rFonts w:cstheme="minorHAnsi"/>
-        </w:rPr>
-        <w:t>.</w:t>
-      </w:r>
-      <w:proofErr w:type="spellStart"/>
-      <w:r>
-        <w:rPr>
-          <w:rFonts w:cstheme="minorHAnsi"/>
-        </w:rPr>
-        <w:t>switch</w:t>
-      </w:r>
-      <w:proofErr w:type="gramEnd"/>
-      <w:r>
-        <w:rPr>
-          <w:rFonts w:cstheme="minorHAnsi"/>
-        </w:rPr>
-        <w:t>_to</w:t>
-      </w:r>
-      <w:proofErr w:type="spellEnd"/>
-      <w:r>
-        <w:rPr>
-          <w:rFonts w:cstheme="minorHAnsi"/>
-        </w:rPr>
-        <w:t>.</w:t>
-      </w:r>
-    </w:p>
-    <w:p>
-      <w:pPr>
-        <w:rPr>
-          <w:rFonts w:cstheme="minorHAnsi"/>
-        </w:rPr>
-      </w:pPr>
-    </w:p>
-    <w:p>
-      <w:pPr>
-        <w:rPr>
-          <w:rFonts w:cstheme="minorHAnsi"/>
-        </w:rPr>
-      </w:pPr>
-      <w:r>
-        <w:rPr>
-          <w:rFonts w:cstheme="minorHAnsi"/>
-        </w:rPr>
-        <w:t>Which property / method can be used to get the current handle of the window?</w:t>
-      </w:r>
-    </w:p>
-    <w:p>
-      <w:pPr>
-        <w:rPr>
-          <w:rFonts w:cstheme="minorHAnsi"/>
-        </w:rPr>
-      </w:pPr>
-      <w:r>
-        <w:rPr>
-          <w:rFonts w:cstheme="minorHAnsi"/>
-        </w:rPr>
-        <w:tab/>
-      </w:r>
-      <w:proofErr w:type="gramStart"/>
-      <w:r>
-        <w:rPr>
-          <w:rFonts w:cstheme="minorHAnsi"/>
-        </w:rPr>
-        <w:t>.</w:t>
-      </w:r>
-      <w:proofErr w:type="spellStart"/>
-      <w:r>
-        <w:rPr>
-          <w:rFonts w:cstheme="minorHAnsi"/>
-        </w:rPr>
-        <w:t>current</w:t>
-      </w:r>
-      <w:proofErr w:type="gramEnd"/>
-      <w:r>
-        <w:rPr>
-          <w:rFonts w:cstheme="minorHAnsi"/>
-        </w:rPr>
-        <w:t>_window_handle</w:t>
-      </w:r>
-      <w:proofErr w:type="spellEnd"/>
-    </w:p>
-    <w:p>
-      <w:pPr>
-        <w:rPr>
-          <w:rFonts w:cstheme="minorHAnsi"/>
-        </w:rPr>
-      </w:pPr>
-    </w:p>
-    <w:p>
-      <w:pPr>
-        <w:rPr>
-          <w:rFonts w:cstheme="minorHAnsi"/>
-        </w:rPr>
-      </w:pPr>
-      <w:r>
-        <w:rPr>
-          <w:rFonts w:cstheme="minorHAnsi"/>
-        </w:rPr>
-        <w:t>Which property/method can be used to get all available window handles?</w:t>
-      </w:r>
-    </w:p>
-    <w:p>
-      <w:pPr>
-        <w:rPr>
-          <w:rFonts w:cstheme="minorHAnsi"/>
-        </w:rPr>
-      </w:pPr>
-      <w:r>
-        <w:rPr>
-          <w:rFonts w:cstheme="minorHAnsi"/>
-        </w:rPr>
-        <w:tab/>
-      </w:r>
-      <w:proofErr w:type="gramStart"/>
-      <w:r>
-        <w:rPr>
-          <w:rFonts w:cstheme="minorHAnsi"/>
-        </w:rPr>
-        <w:t>.</w:t>
-      </w:r>
-      <w:proofErr w:type="spellStart"/>
-      <w:r>
-        <w:rPr>
-          <w:rFonts w:cstheme="minorHAnsi"/>
-        </w:rPr>
-        <w:t>window</w:t>
-      </w:r>
-      <w:proofErr w:type="gramEnd"/>
-      <w:r>
-        <w:rPr>
-          <w:rFonts w:cstheme="minorHAnsi"/>
-        </w:rPr>
-        <w:t>_handles</w:t>
-      </w:r>
-      <w:proofErr w:type="spellEnd"/>
-    </w:p>
-    <w:p>
-      <w:pPr>
-        <w:rPr>
-          <w:rFonts w:cstheme="minorHAnsi"/>
-        </w:rPr>
-      </w:pPr>
-    </w:p>
-    <w:p>
-      <w:pPr>
-        <w:rPr>
-          <w:rFonts w:cstheme="minorHAnsi"/>
-        </w:rPr>
-      </w:pPr>
-      <w:r>
-        <w:rPr>
-          <w:rFonts w:cstheme="minorHAnsi"/>
-        </w:rPr>
-        <w:t>Which method can be used to switch to a frame using "id" of the frame?</w:t>
-      </w:r>
-    </w:p>
-    <w:p>
-      <w:pPr>
-        <w:rPr>
-          <w:rFonts w:cstheme="minorHAnsi"/>
-        </w:rPr>
-      </w:pPr>
-      <w:r>
-        <w:rPr>
-          <w:rFonts w:cstheme="minorHAnsi"/>
-        </w:rPr>
-        <w:tab/>
-      </w:r>
-      <w:proofErr w:type="gramStart"/>
-      <w:r>
-        <w:rPr>
-          <w:rFonts w:cstheme="minorHAnsi"/>
-        </w:rPr>
-        <w:t>.</w:t>
-      </w:r>
-      <w:proofErr w:type="spellStart"/>
-      <w:r>
-        <w:rPr>
-          <w:rFonts w:cstheme="minorHAnsi"/>
-        </w:rPr>
-        <w:t>switch</w:t>
-      </w:r>
-      <w:proofErr w:type="gramEnd"/>
-      <w:r>
-        <w:rPr>
-          <w:rFonts w:cstheme="minorHAnsi"/>
-        </w:rPr>
-        <w:t>_to.frame</w:t>
-      </w:r>
-      <w:proofErr w:type="spellEnd"/>
-      <w:r>
-        <w:rPr>
-          <w:rFonts w:cstheme="minorHAnsi"/>
-        </w:rPr>
-        <w:t>("frame id value")</w:t>
-      </w:r>
-    </w:p>
-    <w:p>
-      <w:pPr>
-        <w:rPr>
-          <w:rFonts w:cstheme="minorHAnsi"/>
-        </w:rPr>
-      </w:pPr>
-    </w:p>
-    <w:p>
-      <w:pPr>
-        <w:rPr>
-          <w:rFonts w:cstheme="minorHAnsi"/>
-        </w:rPr>
-      </w:pPr>
-      <w:r>
-        <w:rPr>
-          <w:rFonts w:cstheme="minorHAnsi"/>
-        </w:rPr>
-        <w:t xml:space="preserve">What method clicks </w:t>
-      </w:r>
-      <w:proofErr w:type="spellStart"/>
-      <w:r>
-        <w:rPr>
-          <w:rFonts w:cstheme="minorHAnsi"/>
-        </w:rPr>
-        <w:t>on</w:t>
-      </w:r>
-      <w:proofErr w:type="spellEnd"/>
-      <w:r>
-        <w:rPr>
-          <w:rFonts w:cstheme="minorHAnsi"/>
-        </w:rPr>
-        <w:t xml:space="preserve"> "ok" button of an alert?</w:t>
-      </w:r>
-    </w:p>
-    <w:p>
-      <w:pPr>
-        <w:rPr>
-          <w:rFonts w:cstheme="minorHAnsi"/>
-        </w:rPr>
-      </w:pPr>
-      <w:r>
-        <w:rPr>
-          <w:rFonts w:cstheme="minorHAnsi"/>
-        </w:rPr>
-        <w:tab/>
-        <w:t xml:space="preserve">alert = </w:t>
-      </w:r>
-      <w:proofErr w:type="spellStart"/>
-      <w:proofErr w:type="gramStart"/>
-      <w:r>
-        <w:rPr>
-          <w:rFonts w:cstheme="minorHAnsi"/>
-        </w:rPr>
-        <w:t>driver.switch</w:t>
-      </w:r>
-      <w:proofErr w:type="gramEnd"/>
-      <w:r>
-        <w:rPr>
-          <w:rFonts w:cstheme="minorHAnsi"/>
-        </w:rPr>
-        <w:t>_to.alert</w:t>
-      </w:r>
-      <w:proofErr w:type="spellEnd"/>
-    </w:p>
-    <w:p>
-      <w:pPr>
-        <w:rPr>
-          <w:rFonts w:cstheme="minorHAnsi"/>
-        </w:rPr>
-      </w:pPr>
-      <w:r>
-        <w:rPr>
-          <w:rFonts w:cstheme="minorHAnsi"/>
-        </w:rPr>
-        <w:tab/>
-      </w:r>
-      <w:proofErr w:type="spellStart"/>
-      <w:proofErr w:type="gramStart"/>
-      <w:r>
-        <w:rPr>
-          <w:rFonts w:cstheme="minorHAnsi"/>
-        </w:rPr>
-        <w:t>alert.accept</w:t>
-      </w:r>
-      <w:proofErr w:type="spellEnd"/>
-      <w:proofErr w:type="gramEnd"/>
-      <w:r>
-        <w:rPr>
-          <w:rFonts w:cstheme="minorHAnsi"/>
-        </w:rPr>
-        <w:t>()</w:t>
-      </w:r>
     </w:p>
     <w:sectPr>
       <w:pgSz w:w="12240" w:h="15840"/>

</xml_diff>